<commit_message>
switch to quarto update manual, flowchart, data access procedure and report timeline.
</commit_message>
<xml_diff>
--- a/auto-generated/PSG_ToR.docx
+++ b/auto-generated/PSG_ToR.docx
@@ -47,7 +47,19 @@
             <w:pStyle w:val="TOCHeading"/>
           </w:pPr>
           <w:r>
-            <w:t xml:space="preserve">Table of Contents</w:t>
+            <w:t xml:space="preserve">Table</w:t>
+          </w:r>
+          <w:r>
+            <w:t xml:space="preserve"> </w:t>
+          </w:r>
+          <w:r>
+            <w:t xml:space="preserve">of</w:t>
+          </w:r>
+          <w:r>
+            <w:t xml:space="preserve"> </w:t>
+          </w:r>
+          <w:r>
+            <w:t xml:space="preserve">contents</w:t>
           </w:r>
         </w:p>
         <w:p>
@@ -1508,12 +1520,7 @@
     <w:bookmarkEnd w:id="31"/>
     <w:bookmarkEnd w:id="32"/>
     <w:sectPr>
-      <w:headerReference r:id="rId10" w:type="even"/>
       <w:headerReference r:id="rId9" w:type="default"/>
-      <w:footerReference r:id="rId12" w:type="even"/>
-      <w:footerReference r:id="rId14" w:type="default"/>
-      <w:headerReference r:id="rId11" w:type="first"/>
-      <w:footerReference r:id="rId13" w:type="first"/>
       <w:pgSz w:h="15840" w:w="12240"/>
       <w:pgMar w:bottom="1440" w:footer="720" w:gutter="0" w:header="720" w:left="1440" w:right="1440" w:top="1440"/>
       <w:cols w:space="720"/>
@@ -1526,36 +1533,6 @@
 <w:comments xmlns:w="http://schemas.openxmlformats.org/wordprocessingml/2006/main" xmlns:m="http://schemas.openxmlformats.org/officeDocument/2006/math" xmlns:r="http://schemas.openxmlformats.org/officeDocument/2006/relationships" xmlns:o="urn:schemas-microsoft-com:office:office" xmlns:v="urn:schemas-microsoft-com:vml" xmlns:w10="urn:schemas-microsoft-com:office:word" xmlns:a="http://schemas.openxmlformats.org/drawingml/2006/main" xmlns:pic="http://schemas.openxmlformats.org/drawingml/2006/picture" xmlns:wp="http://schemas.openxmlformats.org/drawingml/2006/wordprocessingDrawing"/>
 </file>
 
-<file path=word/footer1.xml><?xml version="1.0" encoding="utf-8"?>
-<w:ftr xmlns:wpc="http://schemas.microsoft.com/office/word/2010/wordprocessingCanvas" xmlns:cx="http://schemas.microsoft.com/office/drawing/2014/chartex" xmlns:cx1="http://schemas.microsoft.com/office/drawing/2015/9/8/chartex" xmlns:cx2="http://schemas.microsoft.com/office/drawing/2015/10/21/chartex" xmlns:cx3="http://schemas.microsoft.com/office/drawing/2016/5/9/chartex" xmlns:cx4="http://schemas.microsoft.com/office/drawing/2016/5/10/chartex" xmlns:cx5="http://schemas.microsoft.com/office/drawing/2016/5/11/chartex" xmlns:cx6="http://schemas.microsoft.com/office/drawing/2016/5/12/chartex" xmlns:cx7="http://schemas.microsoft.com/office/drawing/2016/5/13/chartex" xmlns:cx8="http://schemas.microsoft.com/office/drawing/2016/5/14/chartex" xmlns:mc="http://schemas.openxmlformats.org/markup-compatibility/2006" xmlns:aink="http://schemas.microsoft.com/office/drawing/2016/ink" xmlns:am3d="http://schemas.microsoft.com/office/drawing/2017/model3d" xmlns:o="urn:schemas-microsoft-com:office:office" xmlns:r="http://schemas.openxmlformats.org/officeDocument/2006/relationships" xmlns:m="http://schemas.openxmlformats.org/officeDocument/2006/math" xmlns:v="urn:schemas-microsoft-com:vml" xmlns:wp14="http://schemas.microsoft.com/office/word/2010/wordprocessingDrawing" xmlns:wp="http://schemas.openxmlformats.org/drawingml/2006/wordprocessingDrawing" xmlns:w10="urn:schemas-microsoft-com:office:word" xmlns:w="http://schemas.openxmlformats.org/wordprocessingml/2006/main" xmlns:w14="http://schemas.microsoft.com/office/word/2010/wordml" xmlns:w15="http://schemas.microsoft.com/office/word/2012/wordml" xmlns:w16cex="http://schemas.microsoft.com/office/word/2018/wordml/cex" xmlns:w16cid="http://schemas.microsoft.com/office/word/2016/wordml/cid" xmlns:w16="http://schemas.microsoft.com/office/word/2018/wordml" xmlns:w16se="http://schemas.microsoft.com/office/word/2015/wordml/symex" xmlns:wpg="http://schemas.microsoft.com/office/word/2010/wordprocessingGroup" xmlns:wpi="http://schemas.microsoft.com/office/word/2010/wordprocessingInk" xmlns:wne="http://schemas.microsoft.com/office/word/2006/wordml" xmlns:wps="http://schemas.microsoft.com/office/word/2010/wordprocessingShape" mc:Ignorable="w14 w15 w16se w16cid w16 w16cex wp14">
-  <w:p>
-    <w:pPr>
-      <w:pStyle w:val="Footer"/>
-    </w:pPr>
-  </w:p>
-</w:ftr>
-</file>
-
-<file path=word/footer2.xml><?xml version="1.0" encoding="utf-8"?>
-<w:ftr xmlns:wpc="http://schemas.microsoft.com/office/word/2010/wordprocessingCanvas" xmlns:cx="http://schemas.microsoft.com/office/drawing/2014/chartex" xmlns:cx1="http://schemas.microsoft.com/office/drawing/2015/9/8/chartex" xmlns:cx2="http://schemas.microsoft.com/office/drawing/2015/10/21/chartex" xmlns:cx3="http://schemas.microsoft.com/office/drawing/2016/5/9/chartex" xmlns:cx4="http://schemas.microsoft.com/office/drawing/2016/5/10/chartex" xmlns:cx5="http://schemas.microsoft.com/office/drawing/2016/5/11/chartex" xmlns:cx6="http://schemas.microsoft.com/office/drawing/2016/5/12/chartex" xmlns:cx7="http://schemas.microsoft.com/office/drawing/2016/5/13/chartex" xmlns:cx8="http://schemas.microsoft.com/office/drawing/2016/5/14/chartex" xmlns:mc="http://schemas.openxmlformats.org/markup-compatibility/2006" xmlns:aink="http://schemas.microsoft.com/office/drawing/2016/ink" xmlns:am3d="http://schemas.microsoft.com/office/drawing/2017/model3d" xmlns:o="urn:schemas-microsoft-com:office:office" xmlns:r="http://schemas.openxmlformats.org/officeDocument/2006/relationships" xmlns:m="http://schemas.openxmlformats.org/officeDocument/2006/math" xmlns:v="urn:schemas-microsoft-com:vml" xmlns:wp14="http://schemas.microsoft.com/office/word/2010/wordprocessingDrawing" xmlns:wp="http://schemas.openxmlformats.org/drawingml/2006/wordprocessingDrawing" xmlns:w10="urn:schemas-microsoft-com:office:word" xmlns:w="http://schemas.openxmlformats.org/wordprocessingml/2006/main" xmlns:w14="http://schemas.microsoft.com/office/word/2010/wordml" xmlns:w15="http://schemas.microsoft.com/office/word/2012/wordml" xmlns:w16cex="http://schemas.microsoft.com/office/word/2018/wordml/cex" xmlns:w16cid="http://schemas.microsoft.com/office/word/2016/wordml/cid" xmlns:w16="http://schemas.microsoft.com/office/word/2018/wordml" xmlns:w16se="http://schemas.microsoft.com/office/word/2015/wordml/symex" xmlns:wpg="http://schemas.microsoft.com/office/word/2010/wordprocessingGroup" xmlns:wpi="http://schemas.microsoft.com/office/word/2010/wordprocessingInk" xmlns:wne="http://schemas.microsoft.com/office/word/2006/wordml" xmlns:wps="http://schemas.microsoft.com/office/word/2010/wordprocessingShape" mc:Ignorable="w14 w15 w16se w16cid w16 w16cex wp14">
-  <w:p>
-    <w:pPr>
-      <w:pStyle w:val="Footer"/>
-    </w:pPr>
-  </w:p>
-</w:ftr>
-</file>
-
-<file path=word/footer3.xml><?xml version="1.0" encoding="utf-8"?>
-<w:ftr xmlns:wpc="http://schemas.microsoft.com/office/word/2010/wordprocessingCanvas" xmlns:cx="http://schemas.microsoft.com/office/drawing/2014/chartex" xmlns:cx1="http://schemas.microsoft.com/office/drawing/2015/9/8/chartex" xmlns:cx2="http://schemas.microsoft.com/office/drawing/2015/10/21/chartex" xmlns:cx3="http://schemas.microsoft.com/office/drawing/2016/5/9/chartex" xmlns:cx4="http://schemas.microsoft.com/office/drawing/2016/5/10/chartex" xmlns:cx5="http://schemas.microsoft.com/office/drawing/2016/5/11/chartex" xmlns:cx6="http://schemas.microsoft.com/office/drawing/2016/5/12/chartex" xmlns:cx7="http://schemas.microsoft.com/office/drawing/2016/5/13/chartex" xmlns:cx8="http://schemas.microsoft.com/office/drawing/2016/5/14/chartex" xmlns:mc="http://schemas.openxmlformats.org/markup-compatibility/2006" xmlns:aink="http://schemas.microsoft.com/office/drawing/2016/ink" xmlns:am3d="http://schemas.microsoft.com/office/drawing/2017/model3d" xmlns:o="urn:schemas-microsoft-com:office:office" xmlns:r="http://schemas.openxmlformats.org/officeDocument/2006/relationships" xmlns:m="http://schemas.openxmlformats.org/officeDocument/2006/math" xmlns:v="urn:schemas-microsoft-com:vml" xmlns:wp14="http://schemas.microsoft.com/office/word/2010/wordprocessingDrawing" xmlns:wp="http://schemas.openxmlformats.org/drawingml/2006/wordprocessingDrawing" xmlns:w10="urn:schemas-microsoft-com:office:word" xmlns:w="http://schemas.openxmlformats.org/wordprocessingml/2006/main" xmlns:w14="http://schemas.microsoft.com/office/word/2010/wordml" xmlns:w15="http://schemas.microsoft.com/office/word/2012/wordml" xmlns:w16cex="http://schemas.microsoft.com/office/word/2018/wordml/cex" xmlns:w16cid="http://schemas.microsoft.com/office/word/2016/wordml/cid" xmlns:w16="http://schemas.microsoft.com/office/word/2018/wordml" xmlns:w16se="http://schemas.microsoft.com/office/word/2015/wordml/symex" xmlns:wpg="http://schemas.microsoft.com/office/word/2010/wordprocessingGroup" xmlns:wpi="http://schemas.microsoft.com/office/word/2010/wordprocessingInk" xmlns:wne="http://schemas.microsoft.com/office/word/2006/wordml" xmlns:wps="http://schemas.microsoft.com/office/word/2010/wordprocessingShape" mc:Ignorable="w14 w15 w16se w16cid w16 w16cex wp14">
-  <w:p>
-    <w:pPr>
-      <w:pStyle w:val="Footer"/>
-    </w:pPr>
-  </w:p>
-</w:ftr>
-</file>
-
 <file path=word/footnotes.xml><?xml version="1.0" encoding="utf-8"?>
 <w:footnotes xmlns:w="http://schemas.openxmlformats.org/wordprocessingml/2006/main" xmlns:m="http://schemas.openxmlformats.org/officeDocument/2006/math" xmlns:r="http://schemas.openxmlformats.org/officeDocument/2006/relationships" xmlns:o="urn:schemas-microsoft-com:office:office" xmlns:v="urn:schemas-microsoft-com:vml" xmlns:w10="urn:schemas-microsoft-com:office:word" xmlns:a="http://schemas.openxmlformats.org/drawingml/2006/main" xmlns:pic="http://schemas.openxmlformats.org/drawingml/2006/picture" xmlns:wp="http://schemas.openxmlformats.org/drawingml/2006/wordprocessingDrawing">
   <w:footnote w:type="continuationSeparator" w:id="0">
@@ -1581,84 +1558,6 @@
     <w:pPr>
       <w:pStyle w:val="Header"/>
     </w:pPr>
-    <w:r>
-      <w:rPr>
-        <w:noProof/>
-      </w:rPr>
-      <w:pict w14:anchorId="6488F7E8">
-        <v:shapetype id="_x0000_t136" coordsize="21600,21600" o:spt="136" adj="10800" path="m@7,l@8,m@5,21600l@6,21600e">
-          <v:formulas>
-            <v:f eqn="sum #0 0 10800"/>
-            <v:f eqn="prod #0 2 1"/>
-            <v:f eqn="sum 21600 0 @1"/>
-            <v:f eqn="sum 0 0 @2"/>
-            <v:f eqn="sum 21600 0 @3"/>
-            <v:f eqn="if @0 @3 0"/>
-            <v:f eqn="if @0 21600 @1"/>
-            <v:f eqn="if @0 0 @2"/>
-            <v:f eqn="if @0 @4 21600"/>
-            <v:f eqn="mid @5 @6"/>
-            <v:f eqn="mid @8 @5"/>
-            <v:f eqn="mid @7 @8"/>
-            <v:f eqn="mid @6 @7"/>
-            <v:f eqn="sum @6 0 @5"/>
-          </v:formulas>
-          <v:path textpathok="t" o:connecttype="custom" o:connectlocs="@9,0;@10,10800;@11,21600;@12,10800" o:connectangles="270,180,90,0"/>
-          <v:textpath on="t" fitshape="t"/>
-          <v:handles>
-            <v:h position="#0,bottomRight" xrange="6629,14971"/>
-          </v:handles>
-          <o:lock v:ext="edit" text="t" shapetype="t"/>
-        </v:shapetype>
-        <v:shape id="PowerPlusWaterMarkObject341382745" o:spid="_x0000_s2051" type="#_x0000_t136" alt="" style="position:absolute;margin-left:0;margin-top:0;width:494.9pt;height:164.95pt;rotation:315;z-index:-251650048;mso-wrap-edited:f;mso-width-percent:0;mso-height-percent:0;mso-position-horizontal:center;mso-position-horizontal-relative:margin;mso-position-vertical:center;mso-position-vertical-relative:margin;mso-width-percent:0;mso-height-percent:0" o:allowincell="f" fillcolor="silver" stroked="f">
-          <v:textpath style="font-family:&quot;Cambria&quot;;font-size:1pt" string="DRAFT"/>
-        </v:shape>
-      </w:pict>
-    </w:r>
-  </w:p>
-</w:hdr>
-</file>
-
-<file path=word/header2.xml><?xml version="1.0" encoding="utf-8"?>
-<w:hdr xmlns:wpc="http://schemas.microsoft.com/office/word/2010/wordprocessingCanvas" xmlns:cx="http://schemas.microsoft.com/office/drawing/2014/chartex" xmlns:cx1="http://schemas.microsoft.com/office/drawing/2015/9/8/chartex" xmlns:cx2="http://schemas.microsoft.com/office/drawing/2015/10/21/chartex" xmlns:cx3="http://schemas.microsoft.com/office/drawing/2016/5/9/chartex" xmlns:cx4="http://schemas.microsoft.com/office/drawing/2016/5/10/chartex" xmlns:cx5="http://schemas.microsoft.com/office/drawing/2016/5/11/chartex" xmlns:cx6="http://schemas.microsoft.com/office/drawing/2016/5/12/chartex" xmlns:cx7="http://schemas.microsoft.com/office/drawing/2016/5/13/chartex" xmlns:cx8="http://schemas.microsoft.com/office/drawing/2016/5/14/chartex" xmlns:mc="http://schemas.openxmlformats.org/markup-compatibility/2006" xmlns:aink="http://schemas.microsoft.com/office/drawing/2016/ink" xmlns:am3d="http://schemas.microsoft.com/office/drawing/2017/model3d" xmlns:o="urn:schemas-microsoft-com:office:office" xmlns:r="http://schemas.openxmlformats.org/officeDocument/2006/relationships" xmlns:m="http://schemas.openxmlformats.org/officeDocument/2006/math" xmlns:v="urn:schemas-microsoft-com:vml" xmlns:wp14="http://schemas.microsoft.com/office/word/2010/wordprocessingDrawing" xmlns:wp="http://schemas.openxmlformats.org/drawingml/2006/wordprocessingDrawing" xmlns:w10="urn:schemas-microsoft-com:office:word" xmlns:w="http://schemas.openxmlformats.org/wordprocessingml/2006/main" xmlns:w14="http://schemas.microsoft.com/office/word/2010/wordml" xmlns:w15="http://schemas.microsoft.com/office/word/2012/wordml" xmlns:w16cex="http://schemas.microsoft.com/office/word/2018/wordml/cex" xmlns:w16cid="http://schemas.microsoft.com/office/word/2016/wordml/cid" xmlns:w16="http://schemas.microsoft.com/office/word/2018/wordml" xmlns:w16se="http://schemas.microsoft.com/office/word/2015/wordml/symex" xmlns:wpg="http://schemas.microsoft.com/office/word/2010/wordprocessingGroup" xmlns:wpi="http://schemas.microsoft.com/office/word/2010/wordprocessingInk" xmlns:wne="http://schemas.microsoft.com/office/word/2006/wordml" xmlns:wps="http://schemas.microsoft.com/office/word/2010/wordprocessingShape" mc:Ignorable="w14 w15 w16se w16cid w16 w16cex wp14">
-  <w:p>
-    <w:pPr>
-      <w:pStyle w:val="Header"/>
-    </w:pPr>
-    <w:r>
-      <w:rPr>
-        <w:noProof/>
-      </w:rPr>
-      <w:pict w14:anchorId="49CB6DB1">
-        <v:shapetype id="_x0000_t136" coordsize="21600,21600" o:spt="136" adj="10800" path="m@7,l@8,m@5,21600l@6,21600e">
-          <v:formulas>
-            <v:f eqn="sum #0 0 10800"/>
-            <v:f eqn="prod #0 2 1"/>
-            <v:f eqn="sum 21600 0 @1"/>
-            <v:f eqn="sum 0 0 @2"/>
-            <v:f eqn="sum 21600 0 @3"/>
-            <v:f eqn="if @0 @3 0"/>
-            <v:f eqn="if @0 21600 @1"/>
-            <v:f eqn="if @0 0 @2"/>
-            <v:f eqn="if @0 @4 21600"/>
-            <v:f eqn="mid @5 @6"/>
-            <v:f eqn="mid @8 @5"/>
-            <v:f eqn="mid @7 @8"/>
-            <v:f eqn="mid @6 @7"/>
-            <v:f eqn="sum @6 0 @5"/>
-          </v:formulas>
-          <v:path textpathok="t" o:connecttype="custom" o:connectlocs="@9,0;@10,10800;@11,21600;@12,10800" o:connectangles="270,180,90,0"/>
-          <v:textpath on="t" fitshape="t"/>
-          <v:handles>
-            <v:h position="#0,bottomRight" xrange="6629,14971"/>
-          </v:handles>
-          <o:lock v:ext="edit" text="t" shapetype="t"/>
-        </v:shapetype>
-        <v:shape id="PowerPlusWaterMarkObject341382746" o:spid="_x0000_s2050" type="#_x0000_t136" alt="" style="position:absolute;margin-left:0;margin-top:0;width:494.9pt;height:164.95pt;rotation:315;z-index:-251645952;mso-wrap-edited:f;mso-width-percent:0;mso-height-percent:0;mso-position-horizontal:center;mso-position-horizontal-relative:margin;mso-position-vertical:center;mso-position-vertical-relative:margin;mso-width-percent:0;mso-height-percent:0" o:allowincell="f" fillcolor="silver" stroked="f">
-          <v:textpath style="font-family:&quot;Cambria&quot;;font-size:1pt" string="DRAFT"/>
-        </v:shape>
-      </w:pict>
-    </w:r>
     <w:r>
       <w:rPr>
         <w:noProof/>
@@ -1723,56 +1622,12 @@
 </w:hdr>
 </file>
 
-<file path=word/header3.xml><?xml version="1.0" encoding="utf-8"?>
-<w:hdr xmlns:wpc="http://schemas.microsoft.com/office/word/2010/wordprocessingCanvas" xmlns:cx="http://schemas.microsoft.com/office/drawing/2014/chartex" xmlns:cx1="http://schemas.microsoft.com/office/drawing/2015/9/8/chartex" xmlns:cx2="http://schemas.microsoft.com/office/drawing/2015/10/21/chartex" xmlns:cx3="http://schemas.microsoft.com/office/drawing/2016/5/9/chartex" xmlns:cx4="http://schemas.microsoft.com/office/drawing/2016/5/10/chartex" xmlns:cx5="http://schemas.microsoft.com/office/drawing/2016/5/11/chartex" xmlns:cx6="http://schemas.microsoft.com/office/drawing/2016/5/12/chartex" xmlns:cx7="http://schemas.microsoft.com/office/drawing/2016/5/13/chartex" xmlns:cx8="http://schemas.microsoft.com/office/drawing/2016/5/14/chartex" xmlns:mc="http://schemas.openxmlformats.org/markup-compatibility/2006" xmlns:aink="http://schemas.microsoft.com/office/drawing/2016/ink" xmlns:am3d="http://schemas.microsoft.com/office/drawing/2017/model3d" xmlns:o="urn:schemas-microsoft-com:office:office" xmlns:r="http://schemas.openxmlformats.org/officeDocument/2006/relationships" xmlns:m="http://schemas.openxmlformats.org/officeDocument/2006/math" xmlns:v="urn:schemas-microsoft-com:vml" xmlns:wp14="http://schemas.microsoft.com/office/word/2010/wordprocessingDrawing" xmlns:wp="http://schemas.openxmlformats.org/drawingml/2006/wordprocessingDrawing" xmlns:w10="urn:schemas-microsoft-com:office:word" xmlns:w="http://schemas.openxmlformats.org/wordprocessingml/2006/main" xmlns:w14="http://schemas.microsoft.com/office/word/2010/wordml" xmlns:w15="http://schemas.microsoft.com/office/word/2012/wordml" xmlns:w16cex="http://schemas.microsoft.com/office/word/2018/wordml/cex" xmlns:w16cid="http://schemas.microsoft.com/office/word/2016/wordml/cid" xmlns:w16="http://schemas.microsoft.com/office/word/2018/wordml" xmlns:w16se="http://schemas.microsoft.com/office/word/2015/wordml/symex" xmlns:wpg="http://schemas.microsoft.com/office/word/2010/wordprocessingGroup" xmlns:wpi="http://schemas.microsoft.com/office/word/2010/wordprocessingInk" xmlns:wne="http://schemas.microsoft.com/office/word/2006/wordml" xmlns:wps="http://schemas.microsoft.com/office/word/2010/wordprocessingShape" mc:Ignorable="w14 w15 w16se w16cid w16 w16cex wp14">
-  <w:p>
-    <w:pPr>
-      <w:pStyle w:val="Header"/>
-    </w:pPr>
-    <w:r>
-      <w:rPr>
-        <w:noProof/>
-      </w:rPr>
-      <w:pict w14:anchorId="52143C1B">
-        <v:shapetype id="_x0000_t136" coordsize="21600,21600" o:spt="136" adj="10800" path="m@7,l@8,m@5,21600l@6,21600e">
-          <v:formulas>
-            <v:f eqn="sum #0 0 10800"/>
-            <v:f eqn="prod #0 2 1"/>
-            <v:f eqn="sum 21600 0 @1"/>
-            <v:f eqn="sum 0 0 @2"/>
-            <v:f eqn="sum 21600 0 @3"/>
-            <v:f eqn="if @0 @3 0"/>
-            <v:f eqn="if @0 21600 @1"/>
-            <v:f eqn="if @0 0 @2"/>
-            <v:f eqn="if @0 @4 21600"/>
-            <v:f eqn="mid @5 @6"/>
-            <v:f eqn="mid @8 @5"/>
-            <v:f eqn="mid @7 @8"/>
-            <v:f eqn="mid @6 @7"/>
-            <v:f eqn="sum @6 0 @5"/>
-          </v:formulas>
-          <v:path textpathok="t" o:connecttype="custom" o:connectlocs="@9,0;@10,10800;@11,21600;@12,10800" o:connectangles="270,180,90,0"/>
-          <v:textpath on="t" fitshape="t"/>
-          <v:handles>
-            <v:h position="#0,bottomRight" xrange="6629,14971"/>
-          </v:handles>
-          <o:lock v:ext="edit" text="t" shapetype="t"/>
-        </v:shapetype>
-        <v:shape id="PowerPlusWaterMarkObject341382744" o:spid="_x0000_s2049" type="#_x0000_t136" alt="" style="position:absolute;margin-left:0;margin-top:0;width:494.9pt;height:164.95pt;rotation:315;z-index:-251654144;mso-wrap-edited:f;mso-width-percent:0;mso-height-percent:0;mso-position-horizontal:center;mso-position-horizontal-relative:margin;mso-position-vertical:center;mso-position-vertical-relative:margin;mso-width-percent:0;mso-height-percent:0" o:allowincell="f" fillcolor="silver" stroked="f">
-          <v:textpath style="font-family:&quot;Cambria&quot;;font-size:1pt" string="DRAFT"/>
-        </v:shape>
-      </w:pict>
-    </w:r>
-  </w:p>
-</w:hdr>
-</file>
-
 <file path=word/numbering.xml><?xml version="1.0" encoding="utf-8"?>
 <w:numbering xmlns:aink="http://schemas.microsoft.com/office/drawing/2016/ink" xmlns:am3d="http://schemas.microsoft.com/office/drawing/2017/model3d" xmlns:cx="http://schemas.microsoft.com/office/drawing/2014/chartex" xmlns:cx1="http://schemas.microsoft.com/office/drawing/2015/9/8/chartex" xmlns:cx2="http://schemas.microsoft.com/office/drawing/2015/10/21/chartex" xmlns:cx3="http://schemas.microsoft.com/office/drawing/2016/5/9/chartex" xmlns:cx4="http://schemas.microsoft.com/office/drawing/2016/5/10/chartex" xmlns:cx5="http://schemas.microsoft.com/office/drawing/2016/5/11/chartex" xmlns:cx6="http://schemas.microsoft.com/office/drawing/2016/5/12/chartex" xmlns:cx7="http://schemas.microsoft.com/office/drawing/2016/5/13/chartex" xmlns:cx8="http://schemas.microsoft.com/office/drawing/2016/5/14/chartex" xmlns:m="http://schemas.openxmlformats.org/officeDocument/2006/math" xmlns:mc="http://schemas.openxmlformats.org/markup-compatibility/2006" xmlns:o="urn:schemas-microsoft-com:office:office" xmlns:r="http://schemas.openxmlformats.org/officeDocument/2006/relationships" xmlns:v="urn:schemas-microsoft-com:vml" xmlns:w="http://schemas.openxmlformats.org/wordprocessingml/2006/main" xmlns:w10="urn:schemas-microsoft-com:office:word" xmlns:w14="http://schemas.microsoft.com/office/word/2010/wordml" xmlns:w15="http://schemas.microsoft.com/office/word/2012/wordml" xmlns:w16="http://schemas.microsoft.com/office/word/2018/wordml" xmlns:w16cex="http://schemas.microsoft.com/office/word/2018/wordml/cex" xmlns:w16cid="http://schemas.microsoft.com/office/word/2016/wordml/cid" xmlns:w16se="http://schemas.microsoft.com/office/word/2015/wordml/symex" xmlns:wne="http://schemas.microsoft.com/office/word/2006/wordml" xmlns:wp="http://schemas.openxmlformats.org/drawingml/2006/wordprocessingDrawing" xmlns:wp14="http://schemas.microsoft.com/office/word/2010/wordprocessingDrawing" xmlns:wpc="http://schemas.microsoft.com/office/word/2010/wordprocessingCanvas" xmlns:wpg="http://schemas.microsoft.com/office/word/2010/wordprocessingGroup" xmlns:wpi="http://schemas.microsoft.com/office/word/2010/wordprocessingInk" xmlns:wps="http://schemas.microsoft.com/office/word/2010/wordprocessingShape" mc:Ignorable="w14 w15 w16se w16cid w16 w16cex wp14">
   <w:abstractNum w15:restartNumberingAfterBreak="0" w:abstractNumId="0">
     <w:nsid w:val="FFFFFF7C"/>
     <w:multiLevelType w:val="singleLevel"/>
-    <w:tmpl w:val="048A6300"/>
+    <w:tmpl w:val="45CAA3F6"/>
     <w:lvl w:ilvl="0">
       <w:start w:val="1"/>
       <w:numFmt w:val="decimal"/>
@@ -1789,7 +1644,7 @@
   <w:abstractNum w15:restartNumberingAfterBreak="0" w:abstractNumId="1">
     <w:nsid w:val="FFFFFF7D"/>
     <w:multiLevelType w:val="singleLevel"/>
-    <w:tmpl w:val="967EE7FE"/>
+    <w:tmpl w:val="B3EE5102"/>
     <w:lvl w:ilvl="0">
       <w:start w:val="1"/>
       <w:numFmt w:val="decimal"/>
@@ -1806,7 +1661,7 @@
   <w:abstractNum w15:restartNumberingAfterBreak="0" w:abstractNumId="2">
     <w:nsid w:val="FFFFFF7E"/>
     <w:multiLevelType w:val="singleLevel"/>
-    <w:tmpl w:val="82326008"/>
+    <w:tmpl w:val="0EE6F5E8"/>
     <w:lvl w:ilvl="0">
       <w:start w:val="1"/>
       <w:numFmt w:val="decimal"/>
@@ -1823,7 +1678,7 @@
   <w:abstractNum w15:restartNumberingAfterBreak="0" w:abstractNumId="3">
     <w:nsid w:val="FFFFFF7F"/>
     <w:multiLevelType w:val="singleLevel"/>
-    <w:tmpl w:val="665687F2"/>
+    <w:tmpl w:val="60F4F19E"/>
     <w:lvl w:ilvl="0">
       <w:start w:val="1"/>
       <w:numFmt w:val="decimal"/>
@@ -1840,7 +1695,7 @@
   <w:abstractNum w15:restartNumberingAfterBreak="0" w:abstractNumId="4">
     <w:nsid w:val="FFFFFF80"/>
     <w:multiLevelType w:val="singleLevel"/>
-    <w:tmpl w:val="08D2ACC0"/>
+    <w:tmpl w:val="9722696A"/>
     <w:lvl w:ilvl="0">
       <w:start w:val="1"/>
       <w:numFmt w:val="bullet"/>
@@ -1860,7 +1715,7 @@
   <w:abstractNum w15:restartNumberingAfterBreak="0" w:abstractNumId="5">
     <w:nsid w:val="FFFFFF81"/>
     <w:multiLevelType w:val="singleLevel"/>
-    <w:tmpl w:val="AC2221C4"/>
+    <w:tmpl w:val="9F76EFEA"/>
     <w:lvl w:ilvl="0">
       <w:start w:val="1"/>
       <w:numFmt w:val="bullet"/>
@@ -1880,7 +1735,7 @@
   <w:abstractNum w15:restartNumberingAfterBreak="0" w:abstractNumId="6">
     <w:nsid w:val="FFFFFF82"/>
     <w:multiLevelType w:val="singleLevel"/>
-    <w:tmpl w:val="B1FCB414"/>
+    <w:tmpl w:val="A282CCCE"/>
     <w:lvl w:ilvl="0">
       <w:start w:val="1"/>
       <w:numFmt w:val="bullet"/>
@@ -1900,7 +1755,7 @@
   <w:abstractNum w15:restartNumberingAfterBreak="0" w:abstractNumId="7">
     <w:nsid w:val="FFFFFF83"/>
     <w:multiLevelType w:val="singleLevel"/>
-    <w:tmpl w:val="EEE8F0A8"/>
+    <w:tmpl w:val="ACB2993A"/>
     <w:lvl w:ilvl="0">
       <w:start w:val="1"/>
       <w:numFmt w:val="bullet"/>
@@ -1920,7 +1775,7 @@
   <w:abstractNum w15:restartNumberingAfterBreak="0" w:abstractNumId="8">
     <w:nsid w:val="FFFFFF88"/>
     <w:multiLevelType w:val="singleLevel"/>
-    <w:tmpl w:val="CC3A55EE"/>
+    <w:tmpl w:val="C7D27C86"/>
     <w:lvl w:ilvl="0">
       <w:start w:val="1"/>
       <w:numFmt w:val="decimal"/>
@@ -1937,7 +1792,7 @@
   <w:abstractNum w15:restartNumberingAfterBreak="0" w:abstractNumId="9">
     <w:nsid w:val="FFFFFF89"/>
     <w:multiLevelType w:val="singleLevel"/>
-    <w:tmpl w:val="00CC03FA"/>
+    <w:tmpl w:val="C394B82E"/>
     <w:lvl w:ilvl="0">
       <w:start w:val="1"/>
       <w:numFmt w:val="bullet"/>
@@ -3688,14 +3543,16 @@
   <w:style w:customStyle="1" w:styleId="VerbatimChar" w:type="character">
     <w:name w:val="Verbatim Char"/>
     <w:basedOn w:val="CaptionChar"/>
+    <w:link w:val="SourceCode"/>
+    <w:rsid w:val="00F60F7E"/>
     <w:rPr>
       <w:rFonts w:ascii="Consolas" w:hAnsi="Consolas"/>
-      <w:b/>
+      <w:b w:val="0"/>
       <w:bCs/>
-      <w:i/>
+      <w:i w:val="0"/>
       <w:iCs/>
       <w:color w:themeColor="accent2" w:themeShade="BF" w:val="943634"/>
-      <w:sz w:val="22"/>
+      <w:sz w:val="20"/>
       <w:szCs w:val="18"/>
     </w:rPr>
   </w:style>
@@ -4210,110 +4067,131 @@
       <w:iCs/>
     </w:rPr>
   </w:style>
-  <w:style w:type="paragraph" w:customStyle="1" w:styleId="SourceCode">
+  <w:style w:customStyle="1" w:styleId="SourceCode" w:type="paragraph">
     <w:name w:val="Source Code"/>
     <w:basedOn w:val="Normal"/>
     <w:link w:val="VerbatimChar"/>
+    <w:rsid w:val="00F60F7E"/>
     <w:pPr>
-      <w:wordWrap w:val="off"/>
+      <w:wordWrap w:val="0"/>
     </w:pPr>
+    <w:rPr>
+      <w:rFonts w:ascii="Consolas" w:hAnsi="Consolas"/>
+      <w:bCs/>
+      <w:color w:themeColor="accent2" w:themeShade="BF" w:val="943634"/>
+      <w:szCs w:val="18"/>
+    </w:rPr>
   </w:style>
   <w:style w:type="character" w:customStyle="1" w:styleId="KeywordTok">
     <w:name w:val="KeywordTok"/>
     <w:basedOn w:val="VerbatimChar"/>
     <w:rPr>
-      <w:color w:val="007020"/>
-      <w:b/>
+      <w:color w:val="003b4f"/>
+      <w:shd w:val="clear" w:fill="f1f3f5"/>
     </w:rPr>
   </w:style>
   <w:style w:type="character" w:customStyle="1" w:styleId="DataTypeTok">
     <w:name w:val="DataTypeTok"/>
     <w:basedOn w:val="VerbatimChar"/>
     <w:rPr>
-      <w:color w:val="902000"/>
+      <w:color w:val="ad0000"/>
+      <w:shd w:val="clear" w:fill="f1f3f5"/>
     </w:rPr>
   </w:style>
   <w:style w:type="character" w:customStyle="1" w:styleId="DecValTok">
     <w:name w:val="DecValTok"/>
     <w:basedOn w:val="VerbatimChar"/>
     <w:rPr>
-      <w:color w:val="40a070"/>
+      <w:color w:val="ad0000"/>
+      <w:shd w:val="clear" w:fill="f1f3f5"/>
     </w:rPr>
   </w:style>
   <w:style w:type="character" w:customStyle="1" w:styleId="BaseNTok">
     <w:name w:val="BaseNTok"/>
     <w:basedOn w:val="VerbatimChar"/>
     <w:rPr>
-      <w:color w:val="40a070"/>
+      <w:color w:val="ad0000"/>
+      <w:shd w:val="clear" w:fill="f1f3f5"/>
     </w:rPr>
   </w:style>
   <w:style w:type="character" w:customStyle="1" w:styleId="FloatTok">
     <w:name w:val="FloatTok"/>
     <w:basedOn w:val="VerbatimChar"/>
     <w:rPr>
-      <w:color w:val="40a070"/>
+      <w:color w:val="ad0000"/>
+      <w:shd w:val="clear" w:fill="f1f3f5"/>
     </w:rPr>
   </w:style>
   <w:style w:type="character" w:customStyle="1" w:styleId="ConstantTok">
     <w:name w:val="ConstantTok"/>
     <w:basedOn w:val="VerbatimChar"/>
     <w:rPr>
-      <w:color w:val="880000"/>
+      <w:color w:val="8f5902"/>
+      <w:shd w:val="clear" w:fill="f1f3f5"/>
     </w:rPr>
   </w:style>
   <w:style w:type="character" w:customStyle="1" w:styleId="CharTok">
     <w:name w:val="CharTok"/>
     <w:basedOn w:val="VerbatimChar"/>
     <w:rPr>
-      <w:color w:val="4070a0"/>
+      <w:color w:val="20794d"/>
+      <w:shd w:val="clear" w:fill="f1f3f5"/>
     </w:rPr>
   </w:style>
   <w:style w:type="character" w:customStyle="1" w:styleId="SpecialCharTok">
     <w:name w:val="SpecialCharTok"/>
     <w:basedOn w:val="VerbatimChar"/>
     <w:rPr>
-      <w:color w:val="4070a0"/>
+      <w:color w:val="5e5e5e"/>
+      <w:shd w:val="clear" w:fill="f1f3f5"/>
     </w:rPr>
   </w:style>
   <w:style w:type="character" w:customStyle="1" w:styleId="StringTok">
     <w:name w:val="StringTok"/>
     <w:basedOn w:val="VerbatimChar"/>
     <w:rPr>
-      <w:color w:val="4070a0"/>
+      <w:color w:val="20794d"/>
+      <w:shd w:val="clear" w:fill="f1f3f5"/>
     </w:rPr>
   </w:style>
   <w:style w:type="character" w:customStyle="1" w:styleId="VerbatimStringTok">
     <w:name w:val="VerbatimStringTok"/>
     <w:basedOn w:val="VerbatimChar"/>
     <w:rPr>
-      <w:color w:val="4070a0"/>
+      <w:color w:val="20794d"/>
+      <w:shd w:val="clear" w:fill="f1f3f5"/>
     </w:rPr>
   </w:style>
   <w:style w:type="character" w:customStyle="1" w:styleId="SpecialStringTok">
     <w:name w:val="SpecialStringTok"/>
     <w:basedOn w:val="VerbatimChar"/>
     <w:rPr>
-      <w:color w:val="bb6688"/>
+      <w:color w:val="20794d"/>
+      <w:shd w:val="clear" w:fill="f1f3f5"/>
     </w:rPr>
   </w:style>
   <w:style w:type="character" w:customStyle="1" w:styleId="ImportTok">
     <w:name w:val="ImportTok"/>
     <w:basedOn w:val="VerbatimChar"/>
-    <w:rPr/>
+    <w:rPr>
+      <w:color w:val="00769e"/>
+      <w:shd w:val="clear" w:fill="f1f3f5"/>
+    </w:rPr>
   </w:style>
   <w:style w:type="character" w:customStyle="1" w:styleId="CommentTok">
     <w:name w:val="CommentTok"/>
     <w:basedOn w:val="VerbatimChar"/>
     <w:rPr>
-      <w:color w:val="60a0b0"/>
-      <w:i/>
+      <w:color w:val="5e5e5e"/>
+      <w:shd w:val="clear" w:fill="f1f3f5"/>
     </w:rPr>
   </w:style>
   <w:style w:type="character" w:customStyle="1" w:styleId="DocumentationTok">
     <w:name w:val="DocumentationTok"/>
     <w:basedOn w:val="VerbatimChar"/>
     <w:rPr>
-      <w:color w:val="ba2121"/>
+      <w:color w:val="5e5e5e"/>
+      <w:shd w:val="clear" w:fill="f1f3f5"/>
       <w:i/>
     </w:rPr>
   </w:style>
@@ -4321,17 +4199,16 @@
     <w:name w:val="AnnotationTok"/>
     <w:basedOn w:val="VerbatimChar"/>
     <w:rPr>
-      <w:color w:val="60a0b0"/>
-      <w:b/>
-      <w:i/>
+      <w:color w:val="5e5e5e"/>
+      <w:shd w:val="clear" w:fill="f1f3f5"/>
     </w:rPr>
   </w:style>
   <w:style w:type="character" w:customStyle="1" w:styleId="CommentVarTok">
     <w:name w:val="CommentVarTok"/>
     <w:basedOn w:val="VerbatimChar"/>
     <w:rPr>
-      <w:color w:val="60a0b0"/>
-      <w:b/>
+      <w:color w:val="5e5e5e"/>
+      <w:shd w:val="clear" w:fill="f1f3f5"/>
       <w:i/>
     </w:rPr>
   </w:style>
@@ -4339,82 +4216,96 @@
     <w:name w:val="OtherTok"/>
     <w:basedOn w:val="VerbatimChar"/>
     <w:rPr>
-      <w:color w:val="007020"/>
+      <w:color w:val="003b4f"/>
+      <w:shd w:val="clear" w:fill="f1f3f5"/>
     </w:rPr>
   </w:style>
   <w:style w:type="character" w:customStyle="1" w:styleId="FunctionTok">
     <w:name w:val="FunctionTok"/>
     <w:basedOn w:val="VerbatimChar"/>
     <w:rPr>
-      <w:color w:val="06287e"/>
+      <w:color w:val="4758ab"/>
+      <w:shd w:val="clear" w:fill="f1f3f5"/>
     </w:rPr>
   </w:style>
   <w:style w:type="character" w:customStyle="1" w:styleId="VariableTok">
     <w:name w:val="VariableTok"/>
     <w:basedOn w:val="VerbatimChar"/>
     <w:rPr>
-      <w:color w:val="19177c"/>
+      <w:color w:val="111111"/>
+      <w:shd w:val="clear" w:fill="f1f3f5"/>
     </w:rPr>
   </w:style>
   <w:style w:type="character" w:customStyle="1" w:styleId="ControlFlowTok">
     <w:name w:val="ControlFlowTok"/>
     <w:basedOn w:val="VerbatimChar"/>
     <w:rPr>
-      <w:color w:val="007020"/>
-      <w:b/>
+      <w:color w:val="003b4f"/>
+      <w:shd w:val="clear" w:fill="f1f3f5"/>
     </w:rPr>
   </w:style>
   <w:style w:type="character" w:customStyle="1" w:styleId="OperatorTok">
     <w:name w:val="OperatorTok"/>
     <w:basedOn w:val="VerbatimChar"/>
     <w:rPr>
-      <w:color w:val="666666"/>
+      <w:color w:val="5e5e5e"/>
+      <w:shd w:val="clear" w:fill="f1f3f5"/>
     </w:rPr>
   </w:style>
   <w:style w:type="character" w:customStyle="1" w:styleId="BuiltInTok">
     <w:name w:val="BuiltInTok"/>
     <w:basedOn w:val="VerbatimChar"/>
-    <w:rPr/>
+    <w:rPr>
+      <w:color w:val="003b4f"/>
+      <w:shd w:val="clear" w:fill="f1f3f5"/>
+    </w:rPr>
   </w:style>
   <w:style w:type="character" w:customStyle="1" w:styleId="ExtensionTok">
     <w:name w:val="ExtensionTok"/>
     <w:basedOn w:val="VerbatimChar"/>
-    <w:rPr/>
+    <w:rPr>
+      <w:color w:val="003b4f"/>
+      <w:shd w:val="clear" w:fill="f1f3f5"/>
+    </w:rPr>
   </w:style>
   <w:style w:type="character" w:customStyle="1" w:styleId="PreprocessorTok">
     <w:name w:val="PreprocessorTok"/>
     <w:basedOn w:val="VerbatimChar"/>
     <w:rPr>
-      <w:color w:val="bc7a00"/>
+      <w:color w:val="ad0000"/>
+      <w:shd w:val="clear" w:fill="f1f3f5"/>
     </w:rPr>
   </w:style>
   <w:style w:type="character" w:customStyle="1" w:styleId="AttributeTok">
     <w:name w:val="AttributeTok"/>
     <w:basedOn w:val="VerbatimChar"/>
     <w:rPr>
-      <w:color w:val="7d9029"/>
+      <w:color w:val="657422"/>
+      <w:shd w:val="clear" w:fill="f1f3f5"/>
     </w:rPr>
   </w:style>
   <w:style w:type="character" w:customStyle="1" w:styleId="RegionMarkerTok">
     <w:name w:val="RegionMarkerTok"/>
     <w:basedOn w:val="VerbatimChar"/>
-    <w:rPr/>
+    <w:rPr>
+      <w:color w:val="003b4f"/>
+      <w:shd w:val="clear" w:fill="f1f3f5"/>
+    </w:rPr>
   </w:style>
   <w:style w:type="character" w:customStyle="1" w:styleId="InformationTok">
     <w:name w:val="InformationTok"/>
     <w:basedOn w:val="VerbatimChar"/>
     <w:rPr>
-      <w:color w:val="60a0b0"/>
-      <w:b/>
-      <w:i/>
+      <w:color w:val="5e5e5e"/>
+      <w:shd w:val="clear" w:fill="f1f3f5"/>
     </w:rPr>
   </w:style>
   <w:style w:type="character" w:customStyle="1" w:styleId="WarningTok">
     <w:name w:val="WarningTok"/>
     <w:basedOn w:val="VerbatimChar"/>
     <w:rPr>
-      <w:color w:val="60a0b0"/>
-      <w:b/>
+      <w:color w:val="5e5e5e"/>
+      <w:shd w:val="clear" w:fill="f1f3f5"/>
       <w:i/>
     </w:rPr>
   </w:style>
@@ -4422,22 +4313,25 @@
     <w:name w:val="AlertTok"/>
     <w:basedOn w:val="VerbatimChar"/>
     <w:rPr>
-      <w:color w:val="ff0000"/>
-      <w:b/>
+      <w:color w:val="ad0000"/>
+      <w:shd w:val="clear" w:fill="f1f3f5"/>
     </w:rPr>
   </w:style>
   <w:style w:type="character" w:customStyle="1" w:styleId="ErrorTok">
     <w:name w:val="ErrorTok"/>
     <w:basedOn w:val="VerbatimChar"/>
     <w:rPr>
-      <w:color w:val="ff0000"/>
-      <w:b/>
+      <w:color w:val="ad0000"/>
+      <w:shd w:val="clear" w:fill="f1f3f5"/>
     </w:rPr>
   </w:style>
   <w:style w:type="character" w:customStyle="1" w:styleId="NormalTok">
     <w:name w:val="NormalTok"/>
     <w:basedOn w:val="VerbatimChar"/>
-    <w:rPr/>
+    <w:rPr>
+      <w:color w:val="003b4f"/>
+      <w:shd w:val="clear" w:fill="f1f3f5"/>
+    </w:rPr>
   </w:style>
 </w:styles>
 </file>
@@ -4761,8 +4655,8 @@
 </file>
 
 <file path=customXml/item1.xml><?xml version="1.0" encoding="utf-8"?>
-<ct:contentTypeSchema xmlns:ct="http://schemas.microsoft.com/office/2006/metadata/contentType" xmlns:ma="http://schemas.microsoft.com/office/2006/metadata/properties/metaAttributes" ct:_="" ma:_="" ma:contentTypeName="Document" ma:contentTypeID="0x0101007034D77099B4FA45976453DF2BBC71F1" ma:contentTypeVersion="15" ma:contentTypeDescription="Create a new document." ma:contentTypeScope="" ma:versionID="911399adfb2d9665293c823d28d8c926">
-  <xsd:schema xmlns:xsd="http://www.w3.org/2001/XMLSchema" xmlns:xs="http://www.w3.org/2001/XMLSchema" xmlns:p="http://schemas.microsoft.com/office/2006/metadata/properties" xmlns:ns2="57d994e3-b5ae-468b-8232-912e5d994f88" xmlns:ns3="ca44edb9-cd5e-4867-b2cf-3fb60bbb5207" targetNamespace="http://schemas.microsoft.com/office/2006/metadata/properties" ma:root="true" ma:fieldsID="15023b6df3e16d7d7a435d100d9dc61b" ns2:_="" ns3:_="">
+<ct:contentTypeSchema xmlns:ct="http://schemas.microsoft.com/office/2006/metadata/contentType" xmlns:ma="http://schemas.microsoft.com/office/2006/metadata/properties/metaAttributes" ct:_="" ma:_="" ma:contentTypeName="Document" ma:contentTypeID="0x0101007034D77099B4FA45976453DF2BBC71F1" ma:contentTypeVersion="15" ma:contentTypeDescription="Create a new document." ma:contentTypeScope="" ma:versionID="989ef5b35ba1d08e993710ab7b033444">
+  <xsd:schema xmlns:xsd="http://www.w3.org/2001/XMLSchema" xmlns:xs="http://www.w3.org/2001/XMLSchema" xmlns:p="http://schemas.microsoft.com/office/2006/metadata/properties" xmlns:ns2="57d994e3-b5ae-468b-8232-912e5d994f88" xmlns:ns3="ca44edb9-cd5e-4867-b2cf-3fb60bbb5207" targetNamespace="http://schemas.microsoft.com/office/2006/metadata/properties" ma:root="true" ma:fieldsID="e1e3eab7521bcdf7ec9d934b2ea34312" ns2:_="" ns3:_="">
     <xsd:import namespace="57d994e3-b5ae-468b-8232-912e5d994f88"/>
     <xsd:import namespace="ca44edb9-cd5e-4867-b2cf-3fb60bbb5207"/>
     <xsd:element name="properties">
@@ -5007,9 +4901,9 @@
 </file>
 
 <file path=customXml/itemProps1.xml><?xml version="1.0" encoding="utf-8"?>
-<ds:datastoreItem xmlns:ds="http://schemas.openxmlformats.org/officeDocument/2006/customXml" ds:itemID="{1850F12A-6063-40E0-8085-6E39689786E4}"/>
+<ds:datastoreItem xmlns:ds="http://schemas.openxmlformats.org/officeDocument/2006/customXml" ds:itemID="{3DAB1D38-B4AD-4DB6-AFB2-7E078ABBA722}"/>
 </file>
 
 <file path=customXml/itemProps2.xml><?xml version="1.0" encoding="utf-8"?>
-<ds:datastoreItem xmlns:ds="http://schemas.openxmlformats.org/officeDocument/2006/customXml" ds:itemID="{059F7B34-9E2A-4888-A971-589C7373FE93}"/>
+<ds:datastoreItem xmlns:ds="http://schemas.openxmlformats.org/officeDocument/2006/customXml" ds:itemID="{6B2A9327-A137-4EF1-9BB1-B6A86AB86863}"/>
 </file>
</xml_diff>